<commit_message>
contact page service part
</commit_message>
<xml_diff>
--- a/Luke Heo Cover letter.docx
+++ b/Luke Heo Cover letter.docx
@@ -104,7 +104,7 @@
           <w:sz w:val="24"/>
           <w:szCs w:val="24"/>
         </w:rPr>
-        <w:t>17</w:t>
+        <w:t>25</w:t>
       </w:r>
       <w:r>
         <w:rPr>
@@ -129,54 +129,58 @@
           <w:sz w:val="24"/>
           <w:szCs w:val="24"/>
         </w:rPr>
-        <w:t>May</w:t>
-      </w:r>
-      <w:r>
-        <w:rPr>
-          <w:rFonts w:ascii="Times New Roman" w:hAnsi="Times New Roman" w:cs="Times New Roman"/>
-          <w:sz w:val="24"/>
-          <w:szCs w:val="24"/>
-        </w:rPr>
-        <w:t xml:space="preserve"> 2022 </w:t>
-      </w:r>
-    </w:p>
-    <w:p>
-      <w:pPr>
-        <w:spacing w:after="0" w:line="240" w:lineRule="auto"/>
-        <w:rPr>
-          <w:rFonts w:ascii="Times New Roman" w:hAnsi="Times New Roman" w:cs="Times New Roman"/>
-          <w:sz w:val="24"/>
-          <w:szCs w:val="24"/>
-        </w:rPr>
-      </w:pPr>
-    </w:p>
-    <w:p>
-      <w:pPr>
-        <w:spacing w:after="0" w:line="240" w:lineRule="auto"/>
-        <w:rPr>
-          <w:rFonts w:ascii="Segoe UI" w:hAnsi="Segoe UI" w:cs="Segoe UI"/>
-          <w:sz w:val="26"/>
-          <w:szCs w:val="26"/>
-          <w:shd w:val="clear" w:color="auto" w:fill="FFFFFF"/>
-        </w:rPr>
-      </w:pPr>
-      <w:r>
-        <w:rPr>
-          <w:rFonts w:ascii="Segoe UI" w:hAnsi="Segoe UI" w:cs="Segoe UI"/>
-          <w:sz w:val="26"/>
-          <w:szCs w:val="26"/>
-          <w:shd w:val="clear" w:color="auto" w:fill="FFFFFF"/>
-        </w:rPr>
-        <w:t>Purple Pig Web Design Inc</w:t>
-      </w:r>
-    </w:p>
-    <w:p>
-      <w:pPr>
-        <w:spacing w:after="0" w:line="240" w:lineRule="auto"/>
-        <w:rPr>
-          <w:rFonts w:ascii="Times New Roman" w:hAnsi="Times New Roman" w:cs="Times New Roman"/>
+        <w:t>Jun 2023</w:t>
+      </w:r>
+      <w:r>
+        <w:rPr>
+          <w:rFonts w:ascii="Times New Roman" w:hAnsi="Times New Roman" w:cs="Times New Roman"/>
+          <w:sz w:val="24"/>
+          <w:szCs w:val="24"/>
+        </w:rPr>
+        <w:t xml:space="preserve"> </w:t>
+      </w:r>
+    </w:p>
+    <w:p>
+      <w:pPr>
+        <w:spacing w:after="0" w:line="240" w:lineRule="auto"/>
+        <w:rPr>
+          <w:rFonts w:ascii="Times New Roman" w:hAnsi="Times New Roman" w:cs="Times New Roman"/>
+          <w:sz w:val="24"/>
+          <w:szCs w:val="24"/>
+        </w:rPr>
+      </w:pPr>
+    </w:p>
+    <w:p>
+      <w:pPr>
+        <w:spacing w:after="0" w:line="240" w:lineRule="auto"/>
+        <w:rPr>
+          <w:rFonts w:ascii="맑은 고딕" w:eastAsia="맑은 고딕" w:hAnsi="맑은 고딕"/>
+          <w:color w:val="000000"/>
           <w:sz w:val="28"/>
           <w:szCs w:val="28"/>
+          <w:shd w:val="clear" w:color="auto" w:fill="FFFFFF"/>
+        </w:rPr>
+      </w:pPr>
+      <w:r>
+        <w:rPr>
+          <w:rFonts w:ascii="맑은 고딕" w:eastAsia="맑은 고딕" w:hAnsi="맑은 고딕" w:hint="eastAsia"/>
+          <w:color w:val="000000"/>
+          <w:sz w:val="28"/>
+          <w:szCs w:val="28"/>
+          <w:shd w:val="clear" w:color="auto" w:fill="FFFFFF"/>
+        </w:rPr>
+        <w:t>MaizonWeb </w:t>
+      </w:r>
+    </w:p>
+    <w:p>
+      <w:pPr>
+        <w:spacing w:after="0" w:line="240" w:lineRule="auto"/>
+        <w:rPr>
+          <w:rFonts w:ascii="맑은 고딕" w:eastAsia="맑은 고딕" w:hAnsi="맑은 고딕"/>
+          <w:color w:val="000000"/>
+          <w:sz w:val="20"/>
+          <w:szCs w:val="20"/>
+          <w:shd w:val="clear" w:color="auto" w:fill="FFFFFF"/>
         </w:rPr>
       </w:pPr>
       <w:bookmarkStart w:id="0" w:name="_GoBack"/>
@@ -186,6 +190,16 @@
       <w:pPr>
         <w:spacing w:after="0" w:line="240" w:lineRule="auto"/>
         <w:rPr>
+          <w:rFonts w:ascii="Times New Roman" w:hAnsi="Times New Roman" w:cs="Times New Roman"/>
+          <w:sz w:val="28"/>
+          <w:szCs w:val="28"/>
+        </w:rPr>
+      </w:pPr>
+    </w:p>
+    <w:p>
+      <w:pPr>
+        <w:spacing w:after="0" w:line="240" w:lineRule="auto"/>
+        <w:rPr>
           <w:rFonts w:ascii="Times New Roman" w:eastAsia="Times New Roman" w:hAnsi="Times New Roman" w:cs="Times New Roman"/>
           <w:color w:val="000000"/>
           <w:sz w:val="24"/>
@@ -289,41 +303,41 @@
           <w:szCs w:val="24"/>
           <w:lang w:eastAsia="en-CA"/>
         </w:rPr>
-        <w:t>In addition to my academic background, I bring valuable front-end developer experience from a 4-month internship. During this internship, I collaborated with senior developers to implement new features and maintain existing ones on the company website and various web applications. I consistently wrote clean, efficient, and well-documented code using HTML, CSS, JavaScript, and React. Working closely with designers, I ensured that the user interface was visually appealing and user-friendly. Additionally, I stayed up-to-date with emerging trends and technologies in web development and design, actively contributing to code reviews to ensure coding standards were met.</w:t>
-      </w:r>
-    </w:p>
-    <w:p>
-      <w:pPr>
-        <w:spacing w:after="0" w:line="240" w:lineRule="auto"/>
-        <w:rPr>
-          <w:rFonts w:ascii="Times New Roman" w:eastAsia="Times New Roman" w:hAnsi="Times New Roman" w:cs="Times New Roman"/>
-          <w:color w:val="000000"/>
-          <w:sz w:val="24"/>
-          <w:szCs w:val="24"/>
-          <w:lang w:eastAsia="en-CA"/>
-        </w:rPr>
-      </w:pPr>
-    </w:p>
-    <w:p>
-      <w:pPr>
-        <w:spacing w:after="0" w:line="240" w:lineRule="auto"/>
-        <w:rPr>
-          <w:rFonts w:ascii="Times New Roman" w:eastAsia="Times New Roman" w:hAnsi="Times New Roman" w:cs="Times New Roman"/>
-          <w:color w:val="000000"/>
-          <w:sz w:val="24"/>
-          <w:szCs w:val="24"/>
-          <w:lang w:eastAsia="en-CA"/>
-        </w:rPr>
-      </w:pPr>
-      <w:r>
-        <w:rPr>
-          <w:rFonts w:ascii="Times New Roman" w:eastAsia="Times New Roman" w:hAnsi="Times New Roman" w:cs="Times New Roman"/>
-          <w:color w:val="000000"/>
-          <w:sz w:val="24"/>
-          <w:szCs w:val="24"/>
-          <w:lang w:eastAsia="en-CA"/>
-        </w:rPr>
-        <w:t>Combined with my proficiency in web development technologies, including React, HTML, CSS, Node.js, Express.js, TypeScript, and Bootstrap, my internship experience further enhances my ability to contribute to developing and maintaining software solutions for your company. Moreover, my familiarity with software design patterns, such as MVC, Observer, and Singleton, along with my proficiency in programming languages like C/C++ and Java, enables me to deliver high-quality results.</w:t>
+        <w:t>In addition to my academic background, I have gained hands-on experience as a part-time front-end developer, where I collaborated with senior developers to implement new features and maintain existing ones on the company website and web applications. I consistently wrote clean, efficient, and well-documented code using HTML, CSS, JavaScript, and React, ensuring visually appealing and user-friendly user interfaces in close collaboration with designers. Additionally, I stayed up-to-date with emerging trends and technologies in web development, actively contributing to code reviews to ensure adherence to coding standards.</w:t>
+      </w:r>
+    </w:p>
+    <w:p>
+      <w:pPr>
+        <w:spacing w:after="0" w:line="240" w:lineRule="auto"/>
+        <w:rPr>
+          <w:rFonts w:ascii="Times New Roman" w:eastAsia="Times New Roman" w:hAnsi="Times New Roman" w:cs="Times New Roman"/>
+          <w:color w:val="000000"/>
+          <w:sz w:val="24"/>
+          <w:szCs w:val="24"/>
+          <w:lang w:eastAsia="en-CA"/>
+        </w:rPr>
+      </w:pPr>
+    </w:p>
+    <w:p>
+      <w:pPr>
+        <w:spacing w:after="0" w:line="240" w:lineRule="auto"/>
+        <w:rPr>
+          <w:rFonts w:ascii="Times New Roman" w:eastAsia="Times New Roman" w:hAnsi="Times New Roman" w:cs="Times New Roman"/>
+          <w:color w:val="000000"/>
+          <w:sz w:val="24"/>
+          <w:szCs w:val="24"/>
+          <w:lang w:eastAsia="en-CA"/>
+        </w:rPr>
+      </w:pPr>
+      <w:r>
+        <w:rPr>
+          <w:rFonts w:ascii="Times New Roman" w:eastAsia="Times New Roman" w:hAnsi="Times New Roman" w:cs="Times New Roman"/>
+          <w:color w:val="000000"/>
+          <w:sz w:val="24"/>
+          <w:szCs w:val="24"/>
+          <w:lang w:eastAsia="en-CA"/>
+        </w:rPr>
+        <w:t>Combined with my proficiency in React, Next.js, HTML, CSS, Node.js, Express.js, TypeScript, and Bootstrap, my hands-on experience further strengthens my ability to contribute to the development and maintenance of software solutions for your company. Moreover, my familiarity with software design patterns like MVC, Observer, and Singleton, along with my proficiency in programming languages such as C/C++ and Java, allows me to deliver high-quality results.</w:t>
       </w:r>
     </w:p>
     <w:p>

</xml_diff>